<commit_message>
SGRAI_37 - Animação do plano de produção [ref issue #79]
</commit_message>
<xml_diff>
--- a/visualization/documentation/Relatório_Sprint_C_3NA_1.docx
+++ b/visualization/documentation/Relatório_Sprint_C_3NA_1.docx
@@ -1107,7 +1107,31 @@
         <w:rPr>
           <w:rFonts w:ascii="Calibri" w:hAnsi="Calibri"/>
         </w:rPr>
-        <w:t>Nos widgets é possível alterar o tipo de modelo do tipo de máquina, alterar a posição da máquina, alterar a linha de produção de uma máquina e dar inicio à produção de um determinado produto.</w:t>
+        <w:t xml:space="preserve">Nos widgets é possível alterar </w:t>
+      </w:r>
+      <w:r>
+        <w:rPr>
+          <w:rFonts w:ascii="Calibri" w:hAnsi="Calibri"/>
+        </w:rPr>
+        <w:t>o</w:t>
+      </w:r>
+      <w:r>
+        <w:rPr>
+          <w:rFonts w:ascii="Calibri" w:hAnsi="Calibri"/>
+        </w:rPr>
+        <w:t xml:space="preserve"> modelo d</w:t>
+      </w:r>
+      <w:r>
+        <w:rPr>
+          <w:rFonts w:ascii="Calibri" w:hAnsi="Calibri"/>
+        </w:rPr>
+        <w:t>e visualização de</w:t>
+      </w:r>
+      <w:r>
+        <w:rPr>
+          <w:rFonts w:ascii="Calibri" w:hAnsi="Calibri"/>
+        </w:rPr>
+        <w:t xml:space="preserve"> tipo de máquina, alterar a posição da máquina, alterar a linha de produção de uma máquina e dar inicio à produção de um determinado produto.</w:t>
       </w:r>
       <w:r>
         <w:rPr>
@@ -1115,6 +1139,8 @@
         </w:rPr>
         <w:t xml:space="preserve"> Estas modificações são persistidas nas respetivas bases de dados. </w:t>
       </w:r>
+      <w:bookmarkStart w:id="3" w:name="_GoBack"/>
+      <w:bookmarkEnd w:id="3"/>
     </w:p>
     <w:p>
       <w:pPr>
@@ -1159,8 +1185,6 @@
           <w:lang w:val="pt-PT"/>
         </w:rPr>
       </w:pPr>
-      <w:bookmarkStart w:id="3" w:name="_GoBack"/>
-      <w:bookmarkEnd w:id="3"/>
     </w:p>
     <w:p>
       <w:pPr>
@@ -1190,10 +1214,10 @@
           <w:lang w:val="pt-PT"/>
         </w:rPr>
         <w:drawing>
-          <wp:inline distT="0" distB="0" distL="0" distR="0" wp14:anchorId="287EB78D" wp14:editId="430FF3B9">
-            <wp:extent cx="2403740" cy="1434164"/>
-            <wp:effectExtent l="0" t="0" r="0" b="1270"/>
-            <wp:docPr id="1" name="Picture 1"/>
+          <wp:inline distT="0" distB="0" distL="0" distR="0" wp14:anchorId="25B176D2" wp14:editId="3D2E677E">
+            <wp:extent cx="3355557" cy="2002055"/>
+            <wp:effectExtent l="0" t="0" r="0" b="5080"/>
+            <wp:docPr id="6" name="Picture 6"/>
             <wp:cNvGraphicFramePr>
               <a:graphicFrameLocks xmlns:a="http://schemas.openxmlformats.org/drawingml/2006/main" noChangeAspect="1"/>
             </wp:cNvGraphicFramePr>
@@ -1213,7 +1237,7 @@
                   <pic:spPr>
                     <a:xfrm>
                       <a:off x="0" y="0"/>
-                      <a:ext cx="2419202" cy="1443389"/>
+                      <a:ext cx="3387352" cy="2021025"/>
                     </a:xfrm>
                     <a:prstGeom prst="rect">
                       <a:avLst/>
@@ -1224,6 +1248,74 @@
             </a:graphic>
           </wp:inline>
         </w:drawing>
+      </w:r>
+      <w:r>
+        <w:rPr>
+          <w:rFonts w:asciiTheme="minorHAnsi" w:eastAsiaTheme="minorHAnsi" w:hAnsiTheme="minorHAnsi" w:cstheme="minorBidi"/>
+          <w:sz w:val="22"/>
+          <w:szCs w:val="22"/>
+          <w:lang w:val="pt-PT"/>
+        </w:rPr>
+        <w:t xml:space="preserve"> </w:t>
+      </w:r>
+    </w:p>
+    <w:p>
+      <w:pPr>
+        <w:jc w:val="center"/>
+        <w:rPr>
+          <w:rFonts w:asciiTheme="minorHAnsi" w:eastAsiaTheme="minorHAnsi" w:hAnsiTheme="minorHAnsi" w:cstheme="minorBidi"/>
+          <w:sz w:val="22"/>
+          <w:szCs w:val="22"/>
+          <w:lang w:val="pt-PT"/>
+        </w:rPr>
+      </w:pPr>
+    </w:p>
+    <w:p>
+      <w:pPr>
+        <w:rPr>
+          <w:rFonts w:asciiTheme="minorHAnsi" w:eastAsiaTheme="minorHAnsi" w:hAnsiTheme="minorHAnsi" w:cstheme="minorBidi"/>
+          <w:sz w:val="22"/>
+          <w:szCs w:val="22"/>
+          <w:lang w:val="pt-PT"/>
+        </w:rPr>
+      </w:pPr>
+    </w:p>
+    <w:p>
+      <w:pPr>
+        <w:rPr>
+          <w:rFonts w:asciiTheme="minorHAnsi" w:eastAsiaTheme="minorHAnsi" w:hAnsiTheme="minorHAnsi" w:cstheme="minorBidi"/>
+          <w:sz w:val="22"/>
+          <w:szCs w:val="22"/>
+          <w:lang w:val="pt-PT"/>
+        </w:rPr>
+      </w:pPr>
+      <w:r>
+        <w:rPr>
+          <w:rFonts w:asciiTheme="minorHAnsi" w:eastAsiaTheme="minorHAnsi" w:hAnsiTheme="minorHAnsi" w:cstheme="minorBidi"/>
+          <w:sz w:val="22"/>
+          <w:szCs w:val="22"/>
+          <w:lang w:val="pt-PT"/>
+        </w:rPr>
+        <w:t>Após selecionar o produto e carregar no initiate, um produto irá ser carregado para a linha de produção e percorrer o tapete até chegar a uma máquina que faça uma operação que seja parte do seu plano, cumprindo o respetivo tempo de execução e setup.</w:t>
+      </w:r>
+    </w:p>
+    <w:p>
+      <w:pPr>
+        <w:rPr>
+          <w:rFonts w:asciiTheme="minorHAnsi" w:eastAsiaTheme="minorHAnsi" w:hAnsiTheme="minorHAnsi" w:cstheme="minorBidi"/>
+          <w:sz w:val="22"/>
+          <w:szCs w:val="22"/>
+          <w:lang w:val="pt-PT"/>
+        </w:rPr>
+      </w:pPr>
+      <w:r>
+        <w:rPr>
+          <w:rFonts w:asciiTheme="minorHAnsi" w:eastAsiaTheme="minorHAnsi" w:hAnsiTheme="minorHAnsi" w:cstheme="minorBidi"/>
+          <w:sz w:val="22"/>
+          <w:szCs w:val="22"/>
+          <w:lang w:val="pt-PT"/>
+        </w:rPr>
+        <w:t>Caso não exista nenhuma linha disponível com capacidade de produzir o produto, um alerta irá ser mostrado e não inicializará a produção.</w:t>
       </w:r>
     </w:p>
     <w:sectPr>
@@ -3890,7 +3982,7 @@
 </file>
 
 <file path=customXml/itemProps1.xml><?xml version="1.0" encoding="utf-8"?>
-<ds:datastoreItem xmlns:ds="http://schemas.openxmlformats.org/officeDocument/2006/customXml" ds:itemID="{50D47EF9-6EFE-584C-B786-2379F493A12D}">
+<ds:datastoreItem xmlns:ds="http://schemas.openxmlformats.org/officeDocument/2006/customXml" ds:itemID="{FBBA6734-19F0-4B49-BDF0-25A594ACC524}">
   <ds:schemaRefs>
     <ds:schemaRef ds:uri="http://schemas.openxmlformats.org/officeDocument/2006/bibliography"/>
   </ds:schemaRefs>

</xml_diff>